<commit_message>
Updating current project details
</commit_message>
<xml_diff>
--- a/Samir-Prakash-042018.docx
+++ b/Samir-Prakash-042018.docx
@@ -141,8 +141,6 @@
       <w:r>
         <w:t>13</w:t>
       </w:r>
-      <w:bookmarkStart w:id="0" w:name="_GoBack"/>
-      <w:bookmarkEnd w:id="0"/>
       <w:r>
         <w:t>+ years of software design, development and delivery exp</w:t>
       </w:r>
@@ -224,11 +222,16 @@
       <w:r>
         <w:t xml:space="preserve"> and </w:t>
       </w:r>
+      <w:proofErr w:type="gramStart"/>
       <w:r>
         <w:t xml:space="preserve">cloud </w:t>
       </w:r>
       <w:r>
-        <w:t>based solutions</w:t>
+        <w:t>based</w:t>
+      </w:r>
+      <w:proofErr w:type="gramEnd"/>
+      <w:r>
+        <w:t xml:space="preserve"> solutions</w:t>
       </w:r>
       <w:r>
         <w:t>.</w:t>
@@ -387,8 +390,13 @@
         <w:t>You can view my current projects @</w:t>
       </w:r>
       <w:r>
-        <w:t>https://github.com/samirprakash</w:t>
-      </w:r>
+        <w:t>https://github.com/</w:t>
+      </w:r>
+      <w:proofErr w:type="spellStart"/>
+      <w:r>
+        <w:t>samirprakash</w:t>
+      </w:r>
+      <w:proofErr w:type="spellEnd"/>
       <w:r>
         <w:t>.</w:t>
       </w:r>
@@ -549,8 +557,13 @@
           </w:p>
           <w:p>
             <w:r>
-              <w:t>Oracle Wercker</w:t>
-            </w:r>
+              <w:t xml:space="preserve">Oracle </w:t>
+            </w:r>
+            <w:proofErr w:type="spellStart"/>
+            <w:r>
+              <w:t>Wercker</w:t>
+            </w:r>
+            <w:proofErr w:type="spellEnd"/>
             <w:r>
               <w:t>, AWS, Microsoft Azure, Google Cloud</w:t>
             </w:r>
@@ -626,7 +639,15 @@
               <w:t>,</w:t>
             </w:r>
             <w:r>
-              <w:t xml:space="preserve"> Ember JS, Vue JS</w:t>
+              <w:t xml:space="preserve"> Ember JS, </w:t>
+            </w:r>
+            <w:proofErr w:type="spellStart"/>
+            <w:r>
+              <w:t>Vue</w:t>
+            </w:r>
+            <w:proofErr w:type="spellEnd"/>
+            <w:r>
+              <w:t xml:space="preserve"> JS</w:t>
             </w:r>
             <w:r>
               <w:t>, Express JS</w:t>
@@ -666,9 +687,19 @@
             <w:r>
               <w:t xml:space="preserve">SVN, </w:t>
             </w:r>
-            <w:r>
-              <w:t>Tridion, Joomla, Wordpress</w:t>
-            </w:r>
+            <w:proofErr w:type="spellStart"/>
+            <w:r>
+              <w:t>Tridion</w:t>
+            </w:r>
+            <w:proofErr w:type="spellEnd"/>
+            <w:r>
+              <w:t xml:space="preserve">, Joomla, </w:t>
+            </w:r>
+            <w:proofErr w:type="spellStart"/>
+            <w:r>
+              <w:t>Wordpress</w:t>
+            </w:r>
+            <w:proofErr w:type="spellEnd"/>
           </w:p>
           <w:p/>
           <w:p>
@@ -727,12 +758,8 @@
       <w:pPr>
         <w:pStyle w:val="Heading1"/>
       </w:pPr>
-    </w:p>
-    <w:p>
-      <w:pPr>
-        <w:pStyle w:val="Heading1"/>
-      </w:pPr>
-      <w:r>
+      <w:r>
+        <w:lastRenderedPageBreak/>
         <w:t>Key Accomplishments</w:t>
       </w:r>
     </w:p>
@@ -814,7 +841,13 @@
         <w:pStyle w:val="ListParagraph"/>
       </w:pPr>
       <w:r>
-        <w:t>Designed cloud based architecture for front end applications development and deployment</w:t>
+        <w:t xml:space="preserve">Designed </w:t>
+      </w:r>
+      <w:r>
+        <w:t>cloud-based</w:t>
+      </w:r>
+      <w:r>
+        <w:t xml:space="preserve"> architecture for front end applications development and deployment</w:t>
       </w:r>
     </w:p>
     <w:p>
@@ -848,6 +881,8 @@
       <w:r>
         <w:t>Enabled development teams with sessions and coaching on technology stack</w:t>
       </w:r>
+      <w:bookmarkStart w:id="0" w:name="_GoBack"/>
+      <w:bookmarkEnd w:id="0"/>
     </w:p>
     <w:p>
       <w:pPr>
@@ -983,7 +1018,15 @@
         <w:t>Creating and maintaining CI/CD pipeline for development teams using Jen</w:t>
       </w:r>
       <w:r>
-        <w:t>kins/Wercker/</w:t>
+        <w:t>kins/</w:t>
+      </w:r>
+      <w:proofErr w:type="spellStart"/>
+      <w:r>
+        <w:t>CircleCI</w:t>
+      </w:r>
+      <w:proofErr w:type="spellEnd"/>
+      <w:r>
+        <w:t>/</w:t>
       </w:r>
       <w:r>
         <w:t xml:space="preserve">Visual Studio Team Services </w:t>
@@ -1002,7 +1045,15 @@
         <w:pStyle w:val="ListParagraph"/>
       </w:pPr>
       <w:r>
-        <w:t>Working on managing multiple build pipelines using Wercker CLI for CI/CD on Kubernetes</w:t>
+        <w:t xml:space="preserve">Working on managing multiple build pipelines using </w:t>
+      </w:r>
+      <w:proofErr w:type="spellStart"/>
+      <w:r>
+        <w:t>CircleCI</w:t>
+      </w:r>
+      <w:proofErr w:type="spellEnd"/>
+      <w:r>
+        <w:t xml:space="preserve"> CLI for CI/CD on Kubernetes</w:t>
       </w:r>
     </w:p>
     <w:p>
@@ -1051,7 +1102,13 @@
         <w:t xml:space="preserve">Angular and React </w:t>
       </w:r>
       <w:r>
-        <w:t>based client side applications with Docker</w:t>
+        <w:t xml:space="preserve">based </w:t>
+      </w:r>
+      <w:r>
+        <w:t>client-side</w:t>
+      </w:r>
+      <w:r>
+        <w:t xml:space="preserve"> applications with Docker</w:t>
       </w:r>
     </w:p>
     <w:p>
@@ -1101,7 +1158,13 @@
         <w:pStyle w:val="ListParagraph"/>
       </w:pPr>
       <w:r>
-        <w:t>Enabling teams to implement GIT workflow using feature based development, Pull Request, Peer reviews, etc.</w:t>
+        <w:t xml:space="preserve">Enabling teams to implement GIT workflow using </w:t>
+      </w:r>
+      <w:r>
+        <w:t>feature-based</w:t>
+      </w:r>
+      <w:r>
+        <w:t xml:space="preserve"> development, Pull Request, Peer reviews, etc.</w:t>
       </w:r>
     </w:p>
     <w:p>
@@ -1152,23 +1215,50 @@
         <w:pStyle w:val="ListParagraph"/>
       </w:pPr>
       <w:r>
-        <w:t>Implementing code coverage guidelines using SonarQube and JaCoCo for Java and JavaScript based applications</w:t>
-      </w:r>
-    </w:p>
-    <w:p>
-      <w:pPr>
-        <w:pStyle w:val="ListParagraph"/>
-      </w:pPr>
-      <w:r>
-        <w:t>Implementing cloud based artifactory solution using JFrog</w:t>
-      </w:r>
-    </w:p>
-    <w:p>
-      <w:pPr>
-        <w:pStyle w:val="ListParagraph"/>
-      </w:pPr>
-      <w:r>
-        <w:t>Implementing profile based configuration for Java micro services for multiple deployments on Kubernetes</w:t>
+        <w:t xml:space="preserve">Implementing code coverage guidelines using SonarQube and </w:t>
+      </w:r>
+      <w:proofErr w:type="spellStart"/>
+      <w:r>
+        <w:t>JaCoCo</w:t>
+      </w:r>
+      <w:proofErr w:type="spellEnd"/>
+      <w:r>
+        <w:t xml:space="preserve"> for Java and JavaScript based applications</w:t>
+      </w:r>
+    </w:p>
+    <w:p>
+      <w:pPr>
+        <w:pStyle w:val="ListParagraph"/>
+      </w:pPr>
+      <w:r>
+        <w:t xml:space="preserve">Implementing cloud based </w:t>
+      </w:r>
+      <w:proofErr w:type="spellStart"/>
+      <w:r>
+        <w:t>artifactory</w:t>
+      </w:r>
+      <w:proofErr w:type="spellEnd"/>
+      <w:r>
+        <w:t xml:space="preserve"> solution using </w:t>
+      </w:r>
+      <w:proofErr w:type="spellStart"/>
+      <w:r>
+        <w:t>JFrog</w:t>
+      </w:r>
+      <w:proofErr w:type="spellEnd"/>
+    </w:p>
+    <w:p>
+      <w:pPr>
+        <w:pStyle w:val="ListParagraph"/>
+      </w:pPr>
+      <w:r>
+        <w:t xml:space="preserve">Implementing </w:t>
+      </w:r>
+      <w:r>
+        <w:t>profile-based</w:t>
+      </w:r>
+      <w:r>
+        <w:t xml:space="preserve"> configuration for Java micro services for multiple deployments on Kubernetes</w:t>
       </w:r>
     </w:p>
     <w:p>
@@ -1192,7 +1282,10 @@
         <w:pStyle w:val="ListParagraph"/>
       </w:pPr>
       <w:r>
-        <w:t>Container orchestration using Kubernetes 1.6</w:t>
+        <w:t>Container or</w:t>
+      </w:r>
+      <w:r>
+        <w:t>chestration using Kubernetes 1.8</w:t>
       </w:r>
       <w:r>
         <w:t xml:space="preserve"> and Microsoft Azure</w:t>
@@ -1242,7 +1335,6 @@
         <w:pStyle w:val="ListParagraph"/>
       </w:pPr>
       <w:r>
-        <w:lastRenderedPageBreak/>
         <w:t xml:space="preserve">Evaluating PaaS, SaaS and IaaS providers to provide the most </w:t>
       </w:r>
       <w:r>
@@ -1378,8 +1470,13 @@
         <w:t>Leveraged latest open source technology stack – Backbone/Marionette/React/Node/Express/Mongo DB</w:t>
       </w:r>
       <w:r>
-        <w:t>/Redis</w:t>
-      </w:r>
+        <w:t>/</w:t>
+      </w:r>
+      <w:proofErr w:type="spellStart"/>
+      <w:r>
+        <w:t>Redis</w:t>
+      </w:r>
+      <w:proofErr w:type="spellEnd"/>
     </w:p>
     <w:p>
       <w:pPr>
@@ -1418,7 +1515,13 @@
         <w:pStyle w:val="ListParagraph"/>
       </w:pPr>
       <w:r>
-        <w:t>Management of cloud based deployment infrastructure with AWS and Heroku</w:t>
+        <w:t xml:space="preserve">Management of </w:t>
+      </w:r>
+      <w:r>
+        <w:t>cloud-based</w:t>
+      </w:r>
+      <w:r>
+        <w:t xml:space="preserve"> deployment infrastructure with AWS and Heroku</w:t>
       </w:r>
     </w:p>
     <w:p>
@@ -1557,7 +1660,13 @@
         <w:pStyle w:val="ListParagraph"/>
       </w:pPr>
       <w:r>
-        <w:t>Integrated with server side telematics services using Spring REST-full applications</w:t>
+        <w:t xml:space="preserve">Integrated with </w:t>
+      </w:r>
+      <w:r>
+        <w:t>server-side</w:t>
+      </w:r>
+      <w:r>
+        <w:t xml:space="preserve"> telematics services using Spring REST-full applications</w:t>
       </w:r>
     </w:p>
     <w:p>
@@ -1684,7 +1793,13 @@
         <w:t>/React</w:t>
       </w:r>
       <w:r>
-        <w:t xml:space="preserve"> client side application for the backend services</w:t>
+        <w:t xml:space="preserve"> </w:t>
+      </w:r>
+      <w:r>
+        <w:t>client-side</w:t>
+      </w:r>
+      <w:r>
+        <w:t xml:space="preserve"> application for the backend services</w:t>
       </w:r>
     </w:p>
     <w:p>
@@ -1792,7 +1907,13 @@
         <w:pStyle w:val="ListParagraph"/>
       </w:pPr>
       <w:r>
-        <w:t>Implemented distributed application architecture to support in-house and cloud based services</w:t>
+        <w:t xml:space="preserve">Implemented distributed application architecture to support in-house and </w:t>
+      </w:r>
+      <w:r>
+        <w:t>cloud-based</w:t>
+      </w:r>
+      <w:r>
+        <w:t xml:space="preserve"> services</w:t>
       </w:r>
     </w:p>
     <w:p>
@@ -1908,6 +2029,7 @@
         <w:rPr>
           <w:rStyle w:val="CapsExpandedColored"/>
         </w:rPr>
+        <w:lastRenderedPageBreak/>
         <w:t>Java developer</w:t>
       </w:r>
       <w:r>
@@ -1929,13 +2051,13 @@
         <w:t xml:space="preserve">, </w:t>
       </w:r>
       <w:r>
-        <w:t xml:space="preserve">India - </w:t>
-      </w:r>
-      <w:r>
-        <w:t xml:space="preserve"> </w:t>
-      </w:r>
-      <w:r>
-        <w:t xml:space="preserve">April 07 </w:t>
+        <w:t xml:space="preserve">India </w:t>
+      </w:r>
+      <w:r>
+        <w:t>- April</w:t>
+      </w:r>
+      <w:r>
+        <w:t xml:space="preserve"> 07 </w:t>
       </w:r>
       <w:r>
         <w:t xml:space="preserve">– </w:t>
@@ -1952,7 +2074,13 @@
         <w:t xml:space="preserve">Worked on </w:t>
       </w:r>
       <w:r>
-        <w:t>development of insurance based product</w:t>
+        <w:t xml:space="preserve">development of </w:t>
+      </w:r>
+      <w:r>
+        <w:t>insurance-based</w:t>
+      </w:r>
+      <w:r>
+        <w:t xml:space="preserve"> product</w:t>
       </w:r>
     </w:p>
     <w:p>
@@ -1963,7 +2091,13 @@
         <w:t xml:space="preserve">Worked on </w:t>
       </w:r>
       <w:r>
-        <w:t>Java EE architecture based development</w:t>
+        <w:t xml:space="preserve">Java EE </w:t>
+      </w:r>
+      <w:r>
+        <w:t>architecture-based</w:t>
+      </w:r>
+      <w:r>
+        <w:t xml:space="preserve"> development</w:t>
       </w:r>
     </w:p>
     <w:p>
@@ -2024,7 +2158,13 @@
         <w:t xml:space="preserve">, </w:t>
       </w:r>
       <w:r>
-        <w:t xml:space="preserve">India -  January 05 </w:t>
+        <w:t xml:space="preserve">India </w:t>
+      </w:r>
+      <w:r>
+        <w:t>- January</w:t>
+      </w:r>
+      <w:r>
+        <w:t xml:space="preserve"> 05 </w:t>
       </w:r>
       <w:r>
         <w:t xml:space="preserve">– </w:t>
@@ -2385,8 +2525,21 @@
         <w:pStyle w:val="ListParagraph"/>
       </w:pPr>
       <w:r>
-        <w:t>Working on creating an AI machine learning based self-driving-car simulator with Python 3, Anaconda, Kivy and PyTorch</w:t>
-      </w:r>
+        <w:t xml:space="preserve">Working on creating an AI machine learning based self-driving-car simulator with Python 3, Anaconda, </w:t>
+      </w:r>
+      <w:proofErr w:type="spellStart"/>
+      <w:r>
+        <w:t>Kivy</w:t>
+      </w:r>
+      <w:proofErr w:type="spellEnd"/>
+      <w:r>
+        <w:t xml:space="preserve"> and </w:t>
+      </w:r>
+      <w:proofErr w:type="spellStart"/>
+      <w:r>
+        <w:t>PyTorch</w:t>
+      </w:r>
+      <w:proofErr w:type="spellEnd"/>
     </w:p>
     <w:p>
       <w:pPr>
@@ -2399,8 +2552,13 @@
         <w:t>Python 3 and</w:t>
       </w:r>
       <w:r>
-        <w:t xml:space="preserve"> Tensorflow</w:t>
-      </w:r>
+        <w:t xml:space="preserve"> </w:t>
+      </w:r>
+      <w:proofErr w:type="spellStart"/>
+      <w:r>
+        <w:t>Tensorflow</w:t>
+      </w:r>
+      <w:proofErr w:type="spellEnd"/>
     </w:p>
     <w:p>
       <w:pPr>
@@ -2418,7 +2576,15 @@
         <w:pStyle w:val="ListParagraph"/>
       </w:pPr>
       <w:r>
-        <w:t>Working on FreeCodeCamp courses to help non-profit organizations with my development experience</w:t>
+        <w:t xml:space="preserve">Working on </w:t>
+      </w:r>
+      <w:proofErr w:type="spellStart"/>
+      <w:r>
+        <w:t>FreeCodeCamp</w:t>
+      </w:r>
+      <w:proofErr w:type="spellEnd"/>
+      <w:r>
+        <w:t xml:space="preserve"> courses to help non-profit organizations with my development experience</w:t>
       </w:r>
     </w:p>
     <w:p>
@@ -4142,7 +4308,7 @@
 </file>
 
 <file path=customXml/itemProps1.xml><?xml version="1.0" encoding="utf-8"?>
-<ds:datastoreItem xmlns:ds="http://schemas.openxmlformats.org/officeDocument/2006/customXml" ds:itemID="{E230D1B5-780C-EF41-B90A-0F5ECBD35891}">
+<ds:datastoreItem xmlns:ds="http://schemas.openxmlformats.org/officeDocument/2006/customXml" ds:itemID="{0658BAEA-36EC-1049-8FA8-3449859680EC}">
   <ds:schemaRefs>
     <ds:schemaRef ds:uri="http://schemas.openxmlformats.org/officeDocument/2006/bibliography"/>
   </ds:schemaRefs>

</xml_diff>